<commit_message>
keresés css tanar normalis
</commit_message>
<xml_diff>
--- a/Dokumentáció.docx
+++ b/Dokumentáció.docx
@@ -190,6 +190,11 @@
     </w:p>
     <w:p>
       <w:r>
+        <w:t>GET/search/q: keresés</w:t>
+      </w:r>
+    </w:p>
+    <w:p>
+      <w:r>
         <w:t>POST/</w:t>
       </w:r>
       <w:r>
@@ -254,6 +259,13 @@
       <w:r>
         <w:t>GET/users/users: felhasználók lekérése</w:t>
       </w:r>
+    </w:p>
+    <w:p>
+      <w:r>
+        <w:t>GET/users/teach: tanár lekérése</w:t>
+      </w:r>
+      <w:bookmarkStart w:id="0" w:name="_GoBack"/>
+      <w:bookmarkEnd w:id="0"/>
     </w:p>
     <w:p>
       <w:r>
@@ -420,8 +432,6 @@
           <w:szCs w:val="30"/>
         </w:rPr>
       </w:pPr>
-      <w:bookmarkStart w:id="0" w:name="_GoBack"/>
-      <w:bookmarkEnd w:id="0"/>
       <w:r>
         <w:rPr>
           <w:rFonts w:ascii="Segoe UI" w:hAnsi="Segoe UI" w:cs="Segoe UI"/>
@@ -429,6 +439,7 @@
           <w:sz w:val="30"/>
           <w:szCs w:val="30"/>
         </w:rPr>
+        <w:lastRenderedPageBreak/>
         <w:t>Fejlesztőkörnyezet</w:t>
       </w:r>
     </w:p>
@@ -475,7 +486,6 @@
           <w:rFonts w:ascii="Segoe UI" w:hAnsi="Segoe UI" w:cs="Segoe UI"/>
           <w:color w:val="24292E"/>
         </w:rPr>
-        <w:lastRenderedPageBreak/>
         <w:t>Github account nem szükséges, de hasznos</w:t>
       </w:r>
     </w:p>
@@ -605,7 +615,256 @@
         <w:t>Githubra először a Visual Studio-n belül a Stage All-al kijelöljük a pusholni kívánt fájlokat majd commit-áljuk őket. Ezután a Push paranccsal föltölthetjük a github accountunkra</w:t>
       </w:r>
     </w:p>
-    <w:p/>
+    <w:p>
+      <w:r>
+        <w:t>Használati eset diagramm:</w:t>
+      </w:r>
+    </w:p>
+    <w:p>
+      <w:r>
+        <w:rPr>
+          <w:noProof/>
+        </w:rPr>
+        <w:drawing>
+          <wp:inline distT="0" distB="0" distL="0" distR="0">
+            <wp:extent cx="4473328" cy="2385267"/>
+            <wp:effectExtent l="0" t="0" r="3810" b="0"/>
+            <wp:docPr id="1" name="Kép 1" descr="A képen szöveg, térkép látható&#10;&#10;Automatikusan generált leírás"/>
+            <wp:cNvGraphicFramePr>
+              <a:graphicFrameLocks xmlns:a="http://schemas.openxmlformats.org/drawingml/2006/main" noChangeAspect="1"/>
+            </wp:cNvGraphicFramePr>
+            <a:graphic xmlns:a="http://schemas.openxmlformats.org/drawingml/2006/main">
+              <a:graphicData uri="http://schemas.openxmlformats.org/drawingml/2006/picture">
+                <pic:pic xmlns:pic="http://schemas.openxmlformats.org/drawingml/2006/picture">
+                  <pic:nvPicPr>
+                    <pic:cNvPr id="1" name="felh usecase.png"/>
+                    <pic:cNvPicPr/>
+                  </pic:nvPicPr>
+                  <pic:blipFill>
+                    <a:blip r:embed="rId7">
+                      <a:extLst>
+                        <a:ext uri="{28A0092B-C50C-407E-A947-70E740481C1C}">
+                          <a14:useLocalDpi xmlns:a14="http://schemas.microsoft.com/office/drawing/2010/main" val="0"/>
+                        </a:ext>
+                      </a:extLst>
+                    </a:blip>
+                    <a:stretch>
+                      <a:fillRect/>
+                    </a:stretch>
+                  </pic:blipFill>
+                  <pic:spPr>
+                    <a:xfrm>
+                      <a:off x="0" y="0"/>
+                      <a:ext cx="4473328" cy="2385267"/>
+                    </a:xfrm>
+                    <a:prstGeom prst="rect">
+                      <a:avLst/>
+                    </a:prstGeom>
+                  </pic:spPr>
+                </pic:pic>
+              </a:graphicData>
+            </a:graphic>
+          </wp:inline>
+        </w:drawing>
+      </w:r>
+    </w:p>
+    <w:p>
+      <w:r>
+        <w:rPr>
+          <w:noProof/>
+        </w:rPr>
+        <w:drawing>
+          <wp:inline distT="0" distB="0" distL="0" distR="0">
+            <wp:extent cx="3840813" cy="2735817"/>
+            <wp:effectExtent l="0" t="0" r="7620" b="7620"/>
+            <wp:docPr id="2" name="Kép 2" descr="A képen szöveg, térkép látható&#10;&#10;Automatikusan generált leírás"/>
+            <wp:cNvGraphicFramePr>
+              <a:graphicFrameLocks xmlns:a="http://schemas.openxmlformats.org/drawingml/2006/main" noChangeAspect="1"/>
+            </wp:cNvGraphicFramePr>
+            <a:graphic xmlns:a="http://schemas.openxmlformats.org/drawingml/2006/main">
+              <a:graphicData uri="http://schemas.openxmlformats.org/drawingml/2006/picture">
+                <pic:pic xmlns:pic="http://schemas.openxmlformats.org/drawingml/2006/picture">
+                  <pic:nvPicPr>
+                    <pic:cNvPr id="2" name="tanarusecase.png"/>
+                    <pic:cNvPicPr/>
+                  </pic:nvPicPr>
+                  <pic:blipFill>
+                    <a:blip r:embed="rId8">
+                      <a:extLst>
+                        <a:ext uri="{28A0092B-C50C-407E-A947-70E740481C1C}">
+                          <a14:useLocalDpi xmlns:a14="http://schemas.microsoft.com/office/drawing/2010/main" val="0"/>
+                        </a:ext>
+                      </a:extLst>
+                    </a:blip>
+                    <a:stretch>
+                      <a:fillRect/>
+                    </a:stretch>
+                  </pic:blipFill>
+                  <pic:spPr>
+                    <a:xfrm>
+                      <a:off x="0" y="0"/>
+                      <a:ext cx="3840813" cy="2735817"/>
+                    </a:xfrm>
+                    <a:prstGeom prst="rect">
+                      <a:avLst/>
+                    </a:prstGeom>
+                  </pic:spPr>
+                </pic:pic>
+              </a:graphicData>
+            </a:graphic>
+          </wp:inline>
+        </w:drawing>
+      </w:r>
+    </w:p>
+    <w:p>
+      <w:r>
+        <w:rPr>
+          <w:noProof/>
+        </w:rPr>
+        <w:lastRenderedPageBreak/>
+        <w:drawing>
+          <wp:inline distT="0" distB="0" distL="0" distR="0">
+            <wp:extent cx="4933950" cy="4124325"/>
+            <wp:effectExtent l="0" t="0" r="0" b="9525"/>
+            <wp:docPr id="3" name="Kép 3" descr="A képen képernyőkép látható&#10;&#10;Automatikusan generált leírás"/>
+            <wp:cNvGraphicFramePr>
+              <a:graphicFrameLocks xmlns:a="http://schemas.openxmlformats.org/drawingml/2006/main" noChangeAspect="1"/>
+            </wp:cNvGraphicFramePr>
+            <a:graphic xmlns:a="http://schemas.openxmlformats.org/drawingml/2006/main">
+              <a:graphicData uri="http://schemas.openxmlformats.org/drawingml/2006/picture">
+                <pic:pic xmlns:pic="http://schemas.openxmlformats.org/drawingml/2006/picture">
+                  <pic:nvPicPr>
+                    <pic:cNvPr id="3" name="getCourse Sequence.png"/>
+                    <pic:cNvPicPr/>
+                  </pic:nvPicPr>
+                  <pic:blipFill>
+                    <a:blip r:embed="rId9">
+                      <a:extLst>
+                        <a:ext uri="{28A0092B-C50C-407E-A947-70E740481C1C}">
+                          <a14:useLocalDpi xmlns:a14="http://schemas.microsoft.com/office/drawing/2010/main" val="0"/>
+                        </a:ext>
+                      </a:extLst>
+                    </a:blip>
+                    <a:stretch>
+                      <a:fillRect/>
+                    </a:stretch>
+                  </pic:blipFill>
+                  <pic:spPr>
+                    <a:xfrm>
+                      <a:off x="0" y="0"/>
+                      <a:ext cx="4933950" cy="4124325"/>
+                    </a:xfrm>
+                    <a:prstGeom prst="rect">
+                      <a:avLst/>
+                    </a:prstGeom>
+                  </pic:spPr>
+                </pic:pic>
+              </a:graphicData>
+            </a:graphic>
+          </wp:inline>
+        </w:drawing>
+      </w:r>
+    </w:p>
+    <w:p>
+      <w:r>
+        <w:rPr>
+          <w:noProof/>
+        </w:rPr>
+        <w:drawing>
+          <wp:inline distT="0" distB="0" distL="0" distR="0">
+            <wp:extent cx="5760720" cy="4518660"/>
+            <wp:effectExtent l="0" t="0" r="0" b="0"/>
+            <wp:docPr id="5" name="Kép 5" descr="A képen képernyőkép látható&#10;&#10;Automatikusan generált leírás"/>
+            <wp:cNvGraphicFramePr>
+              <a:graphicFrameLocks xmlns:a="http://schemas.openxmlformats.org/drawingml/2006/main" noChangeAspect="1"/>
+            </wp:cNvGraphicFramePr>
+            <a:graphic xmlns:a="http://schemas.openxmlformats.org/drawingml/2006/main">
+              <a:graphicData uri="http://schemas.openxmlformats.org/drawingml/2006/picture">
+                <pic:pic xmlns:pic="http://schemas.openxmlformats.org/drawingml/2006/picture">
+                  <pic:nvPicPr>
+                    <pic:cNvPr id="5" name="sekvencia.png"/>
+                    <pic:cNvPicPr/>
+                  </pic:nvPicPr>
+                  <pic:blipFill>
+                    <a:blip r:embed="rId10">
+                      <a:extLst>
+                        <a:ext uri="{28A0092B-C50C-407E-A947-70E740481C1C}">
+                          <a14:useLocalDpi xmlns:a14="http://schemas.microsoft.com/office/drawing/2010/main" val="0"/>
+                        </a:ext>
+                      </a:extLst>
+                    </a:blip>
+                    <a:stretch>
+                      <a:fillRect/>
+                    </a:stretch>
+                  </pic:blipFill>
+                  <pic:spPr>
+                    <a:xfrm>
+                      <a:off x="0" y="0"/>
+                      <a:ext cx="5760720" cy="4518660"/>
+                    </a:xfrm>
+                    <a:prstGeom prst="rect">
+                      <a:avLst/>
+                    </a:prstGeom>
+                  </pic:spPr>
+                </pic:pic>
+              </a:graphicData>
+            </a:graphic>
+          </wp:inline>
+        </w:drawing>
+      </w:r>
+    </w:p>
+    <w:p>
+      <w:r>
+        <w:lastRenderedPageBreak/>
+        <w:t>Felhasználói dokumentáció:</w:t>
+      </w:r>
+    </w:p>
+    <w:p>
+      <w:r>
+        <w:t>Indítás: npm install, npm start kiadása után töltse be a böngészőben az oldalt</w:t>
+      </w:r>
+    </w:p>
+    <w:p>
+      <w:r>
+        <w:t>Bejelentkezés: Felhasználónév és jelszó megadásával az alkalmazás szolgáltatásai elérhetővé vállnak</w:t>
+      </w:r>
+    </w:p>
+    <w:p>
+      <w:r>
+        <w:t xml:space="preserve">Listázás: </w:t>
+      </w:r>
+      <w:r>
+        <w:t>Főoldalon láthatók a tánckurzusok 3 féle rendezés szerint listázhatók a jobb oldalt található rendezés gombok segítségével.</w:t>
+      </w:r>
+    </w:p>
+    <w:p>
+      <w:r>
+        <w:t>Keresés: A fejlécben található mező segítségével kurzus címekben való keresés lehetséges. A felhasználó beírja a keresni kívánt kifejezést, és az olyan kurzusok melynek címében megtalálható az a kifejezés, listázásra kerülnek.</w:t>
+      </w:r>
+    </w:p>
+    <w:p>
+      <w:r>
+        <w:t xml:space="preserve">Jelentkezés: </w:t>
+      </w:r>
+      <w:r>
+        <w:t>Egy listaelemre kattintva az adott kurzus részletesebb leírására juthatunk itt lehetőség van a kurzusra jelentkezni a jelentkezés gomb megnyomásával.</w:t>
+      </w:r>
+    </w:p>
+    <w:p>
+      <w:r>
+        <w:t>Kiemelt jogosultsággal:</w:t>
+      </w:r>
+    </w:p>
+    <w:p>
+      <w:r>
+        <w:t>Kurzus létrehozás: A főoldalon található új kurzus gombbal lehetőség van új kurzus létrehozására. A gomb megnyomása után egy űrlap jelenik meg, melynek helyes kitöltése után a mentés gombra kattintva létrehoztuk a kurzust.</w:t>
+      </w:r>
+    </w:p>
+    <w:p>
+      <w:r>
+        <w:t>Módosítás/törlés: Saját kurzusunkat képesek vagyunk törölni és módosítani. Ehhez meg kell nyitni az adott kurzus részletes nézetét, majd a cím mellett található törlés gombbal törölhetjük a kurzust, míg a módosítás gombbal egy űrlapra kerülünk, ahol lehetőségünk van a kurzus módosítására. A változtatásokat mentés gombbal tudjuk véglegesíteni.</w:t>
+      </w:r>
+    </w:p>
     <w:sectPr>
       <w:pgSz w:w="11906" w:h="16838"/>
       <w:pgMar w:top="1417" w:right="1417" w:bottom="1417" w:left="1417" w:header="708" w:footer="708" w:gutter="0"/>

</xml_diff>